<commit_message>
Made images more consistent
</commit_message>
<xml_diff>
--- a/images/art/hucard/tg16.docx
+++ b/images/art/hucard/tg16.docx
@@ -16,12 +16,12 @@
       </w:tblGrid>
       <w:tr>
         <w:trPr>
-          <w:trHeight w:hRule="exact" w:val="4896"/>
+          <w:trHeight w:hRule="exact" w:val="5184"/>
         </w:trPr>
         <w:tc>
           <w:tcPr>
             <w:tcW w:w="3168" w:type="dxa"/>
-            <w:vAlign w:val="bottom"/>
+            <w:vAlign w:val="center"/>
           </w:tcPr>
           <w:p>
             <w:r>
@@ -29,9 +29,9 @@
                 <w:noProof/>
               </w:rPr>
               <w:drawing>
-                <wp:inline distT="0" distB="0" distL="0" distR="0" wp14:anchorId="7DC19100" wp14:editId="7D5655E5">
-                  <wp:extent cx="2011680" cy="3108960"/>
-                  <wp:effectExtent l="0" t="0" r="7620" b="0"/>
+                <wp:inline distT="0" distB="0" distL="0" distR="0" wp14:anchorId="7DC19100" wp14:editId="2130F41F">
+                  <wp:extent cx="1920240" cy="2971800"/>
+                  <wp:effectExtent l="0" t="0" r="3810" b="0"/>
                   <wp:docPr id="7" name="Picture 7"/>
                   <wp:cNvGraphicFramePr>
                     <a:graphicFrameLocks xmlns:a="http://schemas.openxmlformats.org/drawingml/2006/main" noChangeAspect="1"/>
@@ -58,7 +58,7 @@
                         <pic:spPr>
                           <a:xfrm>
                             <a:off x="0" y="0"/>
-                            <a:ext cx="2011680" cy="3108960"/>
+                            <a:ext cx="1920240" cy="2971800"/>
                           </a:xfrm>
                           <a:prstGeom prst="rect">
                             <a:avLst/>
@@ -75,6 +75,7 @@
         <w:tc>
           <w:tcPr>
             <w:tcW w:w="3456" w:type="dxa"/>
+            <w:vAlign w:val="center"/>
           </w:tcPr>
           <w:p>
             <w:r>
@@ -82,9 +83,9 @@
                 <w:noProof/>
               </w:rPr>
               <w:drawing>
-                <wp:inline distT="0" distB="0" distL="0" distR="0" wp14:anchorId="2F3A07C1" wp14:editId="1E9B6438">
-                  <wp:extent cx="2011680" cy="3108960"/>
-                  <wp:effectExtent l="0" t="0" r="7620" b="0"/>
+                <wp:inline distT="0" distB="0" distL="0" distR="0" wp14:anchorId="2F3A07C1" wp14:editId="6E11FC6F">
+                  <wp:extent cx="1920240" cy="2971800"/>
+                  <wp:effectExtent l="0" t="0" r="3810" b="0"/>
                   <wp:docPr id="8" name="Picture 8"/>
                   <wp:cNvGraphicFramePr>
                     <a:graphicFrameLocks xmlns:a="http://schemas.openxmlformats.org/drawingml/2006/main" noChangeAspect="1"/>
@@ -111,7 +112,7 @@
                         <pic:spPr>
                           <a:xfrm>
                             <a:off x="0" y="0"/>
-                            <a:ext cx="2011680" cy="3108960"/>
+                            <a:ext cx="1920240" cy="2971800"/>
                           </a:xfrm>
                           <a:prstGeom prst="rect">
                             <a:avLst/>
@@ -128,6 +129,7 @@
         <w:tc>
           <w:tcPr>
             <w:tcW w:w="3456" w:type="dxa"/>
+            <w:vAlign w:val="center"/>
           </w:tcPr>
           <w:p>
             <w:r>
@@ -135,9 +137,9 @@
                 <w:noProof/>
               </w:rPr>
               <w:drawing>
-                <wp:inline distT="0" distB="0" distL="0" distR="0" wp14:anchorId="531A2012" wp14:editId="5EA90CC0">
-                  <wp:extent cx="2011680" cy="3108960"/>
-                  <wp:effectExtent l="0" t="0" r="7620" b="0"/>
+                <wp:inline distT="0" distB="0" distL="0" distR="0" wp14:anchorId="531A2012" wp14:editId="430E30D9">
+                  <wp:extent cx="1920240" cy="2971800"/>
+                  <wp:effectExtent l="0" t="0" r="3810" b="0"/>
                   <wp:docPr id="9" name="Picture 9"/>
                   <wp:cNvGraphicFramePr>
                     <a:graphicFrameLocks xmlns:a="http://schemas.openxmlformats.org/drawingml/2006/main" noChangeAspect="1"/>
@@ -164,7 +166,7 @@
                         <pic:spPr>
                           <a:xfrm>
                             <a:off x="0" y="0"/>
-                            <a:ext cx="2011680" cy="3108960"/>
+                            <a:ext cx="1920240" cy="2971800"/>
                           </a:xfrm>
                           <a:prstGeom prst="rect">
                             <a:avLst/>
@@ -181,6 +183,7 @@
         <w:tc>
           <w:tcPr>
             <w:tcW w:w="3456" w:type="dxa"/>
+            <w:vAlign w:val="center"/>
           </w:tcPr>
           <w:p>
             <w:pPr>
@@ -193,9 +196,9 @@
                 <w:noProof/>
               </w:rPr>
               <w:drawing>
-                <wp:inline distT="0" distB="0" distL="0" distR="0" wp14:anchorId="416A54D0" wp14:editId="30E3462D">
-                  <wp:extent cx="2011680" cy="3108960"/>
-                  <wp:effectExtent l="0" t="0" r="7620" b="0"/>
+                <wp:inline distT="0" distB="0" distL="0" distR="0" wp14:anchorId="416A54D0" wp14:editId="1274DEDC">
+                  <wp:extent cx="1920240" cy="2971800"/>
+                  <wp:effectExtent l="0" t="0" r="3810" b="0"/>
                   <wp:docPr id="10" name="Picture 10"/>
                   <wp:cNvGraphicFramePr>
                     <a:graphicFrameLocks xmlns:a="http://schemas.openxmlformats.org/drawingml/2006/main" noChangeAspect="1"/>
@@ -222,7 +225,7 @@
                         <pic:spPr>
                           <a:xfrm>
                             <a:off x="0" y="0"/>
-                            <a:ext cx="2011680" cy="3108960"/>
+                            <a:ext cx="1920240" cy="2971800"/>
                           </a:xfrm>
                           <a:prstGeom prst="rect">
                             <a:avLst/>
@@ -236,11 +239,17 @@
             </w:r>
           </w:p>
         </w:tc>
+        <w:bookmarkStart w:id="0" w:name="_GoBack"/>
+        <w:bookmarkEnd w:id="0"/>
       </w:tr>
       <w:tr>
+        <w:trPr>
+          <w:trHeight w:hRule="exact" w:val="5184"/>
+        </w:trPr>
         <w:tc>
           <w:tcPr>
             <w:tcW w:w="3456" w:type="dxa"/>
+            <w:vAlign w:val="center"/>
           </w:tcPr>
           <w:p>
             <w:r>
@@ -248,9 +257,9 @@
                 <w:noProof/>
               </w:rPr>
               <w:drawing>
-                <wp:inline distT="0" distB="0" distL="0" distR="0" wp14:anchorId="4B2AE229" wp14:editId="0CF33767">
-                  <wp:extent cx="2011680" cy="3108960"/>
-                  <wp:effectExtent l="0" t="0" r="7620" b="0"/>
+                <wp:inline distT="0" distB="0" distL="0" distR="0" wp14:anchorId="4B2AE229" wp14:editId="28965239">
+                  <wp:extent cx="1920240" cy="2971800"/>
+                  <wp:effectExtent l="0" t="0" r="3810" b="0"/>
                   <wp:docPr id="11" name="Picture 11"/>
                   <wp:cNvGraphicFramePr>
                     <a:graphicFrameLocks xmlns:a="http://schemas.openxmlformats.org/drawingml/2006/main" noChangeAspect="1"/>
@@ -277,7 +286,7 @@
                         <pic:spPr>
                           <a:xfrm>
                             <a:off x="0" y="0"/>
-                            <a:ext cx="2011680" cy="3108960"/>
+                            <a:ext cx="1920240" cy="2971800"/>
                           </a:xfrm>
                           <a:prstGeom prst="rect">
                             <a:avLst/>
@@ -294,6 +303,7 @@
         <w:tc>
           <w:tcPr>
             <w:tcW w:w="3456" w:type="dxa"/>
+            <w:vAlign w:val="center"/>
           </w:tcPr>
           <w:p>
             <w:r>
@@ -301,9 +311,9 @@
                 <w:noProof/>
               </w:rPr>
               <w:drawing>
-                <wp:inline distT="0" distB="0" distL="0" distR="0" wp14:anchorId="7990D390" wp14:editId="69A12516">
-                  <wp:extent cx="2011680" cy="3108960"/>
-                  <wp:effectExtent l="0" t="0" r="7620" b="0"/>
+                <wp:inline distT="0" distB="0" distL="0" distR="0" wp14:anchorId="7990D390" wp14:editId="29DD264E">
+                  <wp:extent cx="1920240" cy="2971800"/>
+                  <wp:effectExtent l="0" t="0" r="3810" b="0"/>
                   <wp:docPr id="12" name="Picture 12"/>
                   <wp:cNvGraphicFramePr>
                     <a:graphicFrameLocks xmlns:a="http://schemas.openxmlformats.org/drawingml/2006/main" noChangeAspect="1"/>
@@ -330,7 +340,7 @@
                         <pic:spPr>
                           <a:xfrm>
                             <a:off x="0" y="0"/>
-                            <a:ext cx="2011680" cy="3108960"/>
+                            <a:ext cx="1920240" cy="2971800"/>
                           </a:xfrm>
                           <a:prstGeom prst="rect">
                             <a:avLst/>
@@ -347,6 +357,7 @@
         <w:tc>
           <w:tcPr>
             <w:tcW w:w="3456" w:type="dxa"/>
+            <w:vAlign w:val="center"/>
           </w:tcPr>
           <w:p>
             <w:r>
@@ -354,9 +365,9 @@
                 <w:noProof/>
               </w:rPr>
               <w:drawing>
-                <wp:inline distT="0" distB="0" distL="0" distR="0" wp14:anchorId="106A50F4" wp14:editId="66189F72">
-                  <wp:extent cx="2011680" cy="3108960"/>
-                  <wp:effectExtent l="0" t="0" r="7620" b="0"/>
+                <wp:inline distT="0" distB="0" distL="0" distR="0" wp14:anchorId="106A50F4" wp14:editId="241350C2">
+                  <wp:extent cx="1920240" cy="2971800"/>
+                  <wp:effectExtent l="0" t="0" r="3810" b="0"/>
                   <wp:docPr id="13" name="Picture 13"/>
                   <wp:cNvGraphicFramePr>
                     <a:graphicFrameLocks xmlns:a="http://schemas.openxmlformats.org/drawingml/2006/main" noChangeAspect="1"/>
@@ -383,7 +394,7 @@
                         <pic:spPr>
                           <a:xfrm>
                             <a:off x="0" y="0"/>
-                            <a:ext cx="2011680" cy="3108960"/>
+                            <a:ext cx="1920240" cy="2971800"/>
                           </a:xfrm>
                           <a:prstGeom prst="rect">
                             <a:avLst/>
@@ -400,17 +411,17 @@
         <w:tc>
           <w:tcPr>
             <w:tcW w:w="3456" w:type="dxa"/>
+            <w:vAlign w:val="center"/>
           </w:tcPr>
           <w:p>
-            <w:bookmarkStart w:id="0" w:name="_GoBack"/>
             <w:r>
               <w:rPr>
                 <w:noProof/>
               </w:rPr>
               <w:drawing>
-                <wp:inline distT="0" distB="0" distL="0" distR="0" wp14:anchorId="2DC3DCC8" wp14:editId="59A9CC2D">
-                  <wp:extent cx="2011680" cy="3108960"/>
-                  <wp:effectExtent l="0" t="0" r="7620" b="0"/>
+                <wp:inline distT="0" distB="0" distL="0" distR="0" wp14:anchorId="2DC3DCC8" wp14:editId="140DF4D3">
+                  <wp:extent cx="1920240" cy="2971800"/>
+                  <wp:effectExtent l="0" t="0" r="3810" b="0"/>
                   <wp:docPr id="14" name="Picture 14"/>
                   <wp:cNvGraphicFramePr>
                     <a:graphicFrameLocks xmlns:a="http://schemas.openxmlformats.org/drawingml/2006/main" noChangeAspect="1"/>
@@ -437,7 +448,7 @@
                         <pic:spPr>
                           <a:xfrm>
                             <a:off x="0" y="0"/>
-                            <a:ext cx="2011680" cy="3108960"/>
+                            <a:ext cx="1920240" cy="2971800"/>
                           </a:xfrm>
                           <a:prstGeom prst="rect">
                             <a:avLst/>
@@ -449,7 +460,6 @@
                 </wp:inline>
               </w:drawing>
             </w:r>
-            <w:bookmarkEnd w:id="0"/>
           </w:p>
         </w:tc>
       </w:tr>
@@ -1433,15 +1443,8 @@
 <file path=customXml/itemProps1.xml><?xml version="1.0" encoding="utf-8"?>
 <ds:datastoreItem xmlns:ds="http://schemas.openxmlformats.org/officeDocument/2006/customXml" ds:itemID="{2B7B21BB-EFC6-4BB1-9308-3FF7B8FA7E77}">
   <ds:schemaRefs>
-    <ds:schemaRef ds:uri="e3f33663-b01e-4348-929a-71060ffe5a6e"/>
-    <ds:schemaRef ds:uri="http://purl.org/dc/elements/1.1/"/>
     <ds:schemaRef ds:uri="http://schemas.microsoft.com/office/2006/metadata/properties"/>
-    <ds:schemaRef ds:uri="http://purl.org/dc/terms/"/>
-    <ds:schemaRef ds:uri="http://schemas.openxmlformats.org/package/2006/metadata/core-properties"/>
-    <ds:schemaRef ds:uri="http://schemas.microsoft.com/office/2006/documentManagement/types"/>
     <ds:schemaRef ds:uri="http://schemas.microsoft.com/office/infopath/2007/PartnerControls"/>
-    <ds:schemaRef ds:uri="http://www.w3.org/XML/1998/namespace"/>
-    <ds:schemaRef ds:uri="http://purl.org/dc/dcmitype/"/>
   </ds:schemaRefs>
 </ds:datastoreItem>
 </file>

</xml_diff>